<commit_message>
Converter Primer Draft Update-2
</commit_message>
<xml_diff>
--- a/Opendss format files to Ephasorsim input files conversion primer.docx
+++ b/Opendss format files to Ephasorsim input files conversion primer.docx
@@ -85,7 +85,55 @@
         <w:rPr>
           <w:rFonts w:ascii="Times New Roman" w:hAnsi="Times New Roman" w:cs="Times New Roman"/>
         </w:rPr>
-        <w:t>A software process is developed to convert quasi-static time series (QSTS) based distribution models (from OpenDSS) to a real time dynamic phasor simulator format (ePHASORsim). In this paper the software process to convert one distribution models format to another is described, which would be helpful for researchers who intend to perform similar conversions. The converter could be utilized directly by Real-time simulator users who intend to perform software-in-loop or hardware-in-loop tests on large distribution test feeders for a range of use cases including testing functions of Advance Distribution Management Systems (ADMS) against a simulated distribution system. In the future, the developers intend to release the conversion tool as open source to enable use by others.</w:t>
+        <w:t xml:space="preserve">A software process is developed to convert quasi-static time series (QSTS) based distribution models (from OpenDSS) to a real time dynamic phasor simulator format (ePHASORsim). In this </w:t>
+      </w:r>
+      <w:r>
+        <w:rPr>
+          <w:rFonts w:ascii="Times New Roman" w:hAnsi="Times New Roman" w:cs="Times New Roman"/>
+        </w:rPr>
+        <w:t>document,</w:t>
+      </w:r>
+      <w:r>
+        <w:rPr>
+          <w:rFonts w:ascii="Times New Roman" w:hAnsi="Times New Roman" w:cs="Times New Roman"/>
+        </w:rPr>
+        <w:t xml:space="preserve"> the software process to convert one distribution models format to another is described, which would be helpful for researchers who intend to perform similar conversions. The converter could be utilized directly by Real-time simulator users who intend to perform software-in-loop or hardware-in-loop tests on large distribution test feeders for a range of use cases including testing functions of Advance Distribution Management Systems (ADMS) against a simulated distribution system. In the future, the developers intend to release the conversion tool as open source to enable use by others.</w:t>
+      </w:r>
+      <w:r>
+        <w:rPr>
+          <w:rFonts w:ascii="Times New Roman" w:hAnsi="Times New Roman" w:cs="Times New Roman"/>
+        </w:rPr>
+        <w:t xml:space="preserve"> This work was supported by the U.S. Department of Energy, Office of Electricity Delivery &amp; Energy Reliability, as part of the Grid Modernization Laboratory Consortium</w:t>
+      </w:r>
+      <w:r>
+        <w:rPr>
+          <w:rFonts w:ascii="Times New Roman" w:hAnsi="Times New Roman" w:cs="Times New Roman"/>
+        </w:rPr>
+        <w:t xml:space="preserve"> award for the </w:t>
+      </w:r>
+      <w:r>
+        <w:rPr>
+          <w:rFonts w:ascii="Times New Roman" w:hAnsi="Times New Roman" w:cs="Times New Roman"/>
+        </w:rPr>
+        <w:t xml:space="preserve">Advanced Distribution Management System </w:t>
+      </w:r>
+      <w:r>
+        <w:rPr>
+          <w:rFonts w:ascii="Times New Roman" w:hAnsi="Times New Roman" w:cs="Times New Roman"/>
+        </w:rPr>
+        <w:t xml:space="preserve">(ADMS) </w:t>
+      </w:r>
+      <w:r>
+        <w:rPr>
+          <w:rFonts w:ascii="Times New Roman" w:hAnsi="Times New Roman" w:cs="Times New Roman"/>
+        </w:rPr>
+        <w:t>Testbed Development</w:t>
+      </w:r>
+      <w:r>
+        <w:rPr>
+          <w:rFonts w:ascii="Times New Roman" w:hAnsi="Times New Roman" w:cs="Times New Roman"/>
+        </w:rPr>
+        <w:t>.</w:t>
       </w:r>
     </w:p>
     <w:p>
@@ -436,29 +484,34 @@
           <w:u w:val="single"/>
         </w:rPr>
       </w:pPr>
-      <w:r>
+    </w:p>
+    <w:p>
+      <w:pPr>
+        <w:jc w:val="both"/>
         <w:rPr>
           <w:rFonts w:ascii="Times New Roman" w:hAnsi="Times New Roman" w:cs="Times New Roman"/>
           <w:b/>
           <w:u w:val="single"/>
         </w:rPr>
-        <w:t xml:space="preserve">Opendss </w:t>
-      </w:r>
+      </w:pPr>
+      <w:proofErr w:type="spellStart"/>
       <w:r>
         <w:rPr>
           <w:rFonts w:ascii="Times New Roman" w:hAnsi="Times New Roman" w:cs="Times New Roman"/>
           <w:b/>
           <w:u w:val="single"/>
         </w:rPr>
-        <w:t>“</w:t>
-      </w:r>
+        <w:lastRenderedPageBreak/>
+        <w:t>Opendss</w:t>
+      </w:r>
+      <w:proofErr w:type="spellEnd"/>
       <w:r>
         <w:rPr>
           <w:rFonts w:ascii="Times New Roman" w:hAnsi="Times New Roman" w:cs="Times New Roman"/>
           <w:b/>
           <w:u w:val="single"/>
         </w:rPr>
-        <w:t>.dss</w:t>
+        <w:t xml:space="preserve"> </w:t>
       </w:r>
       <w:r>
         <w:rPr>
@@ -466,7 +519,7 @@
           <w:b/>
           <w:u w:val="single"/>
         </w:rPr>
-        <w:t>”</w:t>
+        <w:t>“</w:t>
       </w:r>
       <w:r>
         <w:rPr>
@@ -474,7 +527,7 @@
           <w:b/>
           <w:u w:val="single"/>
         </w:rPr>
-        <w:t xml:space="preserve"> </w:t>
+        <w:t>.dss</w:t>
       </w:r>
       <w:r>
         <w:rPr>
@@ -482,7 +535,7 @@
           <w:b/>
           <w:u w:val="single"/>
         </w:rPr>
-        <w:t>Files</w:t>
+        <w:t>”</w:t>
       </w:r>
       <w:r>
         <w:rPr>
@@ -490,6 +543,22 @@
           <w:b/>
           <w:u w:val="single"/>
         </w:rPr>
+        <w:t xml:space="preserve"> </w:t>
+      </w:r>
+      <w:r>
+        <w:rPr>
+          <w:rFonts w:ascii="Times New Roman" w:hAnsi="Times New Roman" w:cs="Times New Roman"/>
+          <w:b/>
+          <w:u w:val="single"/>
+        </w:rPr>
+        <w:t>Files</w:t>
+      </w:r>
+      <w:r>
+        <w:rPr>
+          <w:rFonts w:ascii="Times New Roman" w:hAnsi="Times New Roman" w:cs="Times New Roman"/>
+          <w:b/>
+          <w:u w:val="single"/>
+        </w:rPr>
         <w:t>:</w:t>
       </w:r>
     </w:p>
@@ -505,7 +574,6 @@
         <w:rPr>
           <w:rFonts w:ascii="Times New Roman" w:hAnsi="Times New Roman" w:cs="Times New Roman"/>
         </w:rPr>
-        <w:lastRenderedPageBreak/>
         <w:t xml:space="preserve">The following </w:t>
       </w:r>
       <w:r>
@@ -1454,6 +1522,7 @@
         <w:rPr>
           <w:rFonts w:ascii="Times New Roman" w:hAnsi="Times New Roman" w:cs="Times New Roman"/>
         </w:rPr>
+        <w:lastRenderedPageBreak/>
         <w:t>I</w:t>
       </w:r>
       <w:r>
@@ -1618,7 +1687,6 @@
         <w:rPr>
           <w:rFonts w:ascii="Times New Roman" w:hAnsi="Times New Roman" w:cs="Times New Roman"/>
         </w:rPr>
-        <w:lastRenderedPageBreak/>
         <w:t>C</w:t>
       </w:r>
       <w:r>
@@ -2745,6 +2813,7 @@
           <w:rFonts w:ascii="Times New Roman" w:hAnsi="Times New Roman" w:cs="Times New Roman"/>
           <w:b/>
         </w:rPr>
+        <w:lastRenderedPageBreak/>
         <w:t>Loads:</w:t>
       </w:r>
     </w:p>
@@ -2760,7 +2829,6 @@
         <w:rPr>
           <w:rFonts w:ascii="Times New Roman" w:hAnsi="Times New Roman" w:cs="Times New Roman"/>
         </w:rPr>
-        <w:lastRenderedPageBreak/>
         <w:t xml:space="preserve">Loads are either in 3 phases or single phase format in the distribution systems. </w:t>
       </w:r>
       <w:r>
@@ -3852,6 +3920,7 @@
         <w:rPr>
           <w:rFonts w:ascii="Times New Roman" w:hAnsi="Times New Roman" w:cs="Times New Roman"/>
         </w:rPr>
+        <w:lastRenderedPageBreak/>
         <w:t xml:space="preserve">For example, a capacitor with an ID “B4909-1” is connected to bus B4909 at 12.47 kV. The total kVAr for one step is 900kVAr. </w:t>
       </w:r>
     </w:p>
@@ -3874,7 +3943,6 @@
           <w:rFonts w:ascii="Times New Roman" w:hAnsi="Times New Roman" w:cs="Times New Roman"/>
           <w:b/>
         </w:rPr>
-        <w:lastRenderedPageBreak/>
         <w:t>Distributed Generation/ PV:</w:t>
       </w:r>
     </w:p>
@@ -5028,12 +5096,31 @@
           <w:u w:val="single"/>
         </w:rPr>
       </w:pPr>
-      <w:r>
+    </w:p>
+    <w:p>
+      <w:pPr>
         <w:rPr>
           <w:rFonts w:ascii="Times New Roman" w:hAnsi="Times New Roman" w:cs="Times New Roman"/>
           <w:b/>
           <w:u w:val="single"/>
         </w:rPr>
+      </w:pPr>
+    </w:p>
+    <w:p>
+      <w:pPr>
+        <w:rPr>
+          <w:rFonts w:ascii="Times New Roman" w:hAnsi="Times New Roman" w:cs="Times New Roman"/>
+          <w:b/>
+          <w:u w:val="single"/>
+        </w:rPr>
+      </w:pPr>
+      <w:r>
+        <w:rPr>
+          <w:rFonts w:ascii="Times New Roman" w:hAnsi="Times New Roman" w:cs="Times New Roman"/>
+          <w:b/>
+          <w:u w:val="single"/>
+        </w:rPr>
+        <w:lastRenderedPageBreak/>
         <w:t>Excel input file</w:t>
       </w:r>
     </w:p>
@@ -5053,7 +5140,6 @@
         <w:rPr>
           <w:rFonts w:ascii="Times New Roman" w:hAnsi="Times New Roman" w:cs="Times New Roman"/>
         </w:rPr>
-        <w:lastRenderedPageBreak/>
         <w:t>An Excel temp</w:t>
       </w:r>
       <w:r>
@@ -5246,8 +5332,8 @@
         </w:rPr>
         <w:drawing>
           <wp:inline distT="0" distB="0" distL="0" distR="0" wp14:anchorId="0358B0CD" wp14:editId="7C835B32">
-            <wp:extent cx="4234070" cy="1516013"/>
-            <wp:effectExtent l="0" t="0" r="0" b="8255"/>
+            <wp:extent cx="4478726" cy="1603612"/>
+            <wp:effectExtent l="0" t="0" r="0" b="0"/>
             <wp:docPr id="65" name="Picture 65"/>
             <wp:cNvGraphicFramePr>
               <a:graphicFrameLocks xmlns:a="http://schemas.openxmlformats.org/drawingml/2006/main" noChangeAspect="1"/>
@@ -5268,7 +5354,7 @@
                   <pic:spPr>
                     <a:xfrm>
                       <a:off x="0" y="0"/>
-                      <a:ext cx="4252241" cy="1522519"/>
+                      <a:ext cx="4513313" cy="1615996"/>
                     </a:xfrm>
                     <a:prstGeom prst="rect">
                       <a:avLst/>
@@ -5355,8 +5441,8 @@
               </w:rPr>
               <w:drawing>
                 <wp:inline distT="0" distB="0" distL="0" distR="0" wp14:anchorId="564E8C3E" wp14:editId="1E6702C3">
-                  <wp:extent cx="2425805" cy="773096"/>
-                  <wp:effectExtent l="0" t="0" r="0" b="8255"/>
+                  <wp:extent cx="2847774" cy="907576"/>
+                  <wp:effectExtent l="0" t="0" r="0" b="6985"/>
                   <wp:docPr id="13" name="Picture 13"/>
                   <wp:cNvGraphicFramePr>
                     <a:graphicFrameLocks xmlns:a="http://schemas.openxmlformats.org/drawingml/2006/main" noChangeAspect="1"/>
@@ -5376,7 +5462,7 @@
                         <pic:spPr bwMode="auto">
                           <a:xfrm>
                             <a:off x="0" y="0"/>
-                            <a:ext cx="2427490" cy="773633"/>
+                            <a:ext cx="2866397" cy="913511"/>
                           </a:xfrm>
                           <a:prstGeom prst="rect">
                             <a:avLst/>
@@ -5724,7 +5810,7 @@
                         <pic:spPr>
                           <a:xfrm>
                             <a:off x="0" y="0"/>
-                            <a:ext cx="6023009" cy="497413"/>
+                            <a:ext cx="6106970" cy="504347"/>
                           </a:xfrm>
                           <a:prstGeom prst="rect">
                             <a:avLst/>
@@ -5860,6 +5946,7 @@
           <w:rFonts w:ascii="Times New Roman" w:hAnsi="Times New Roman" w:cs="Times New Roman"/>
           <w:b/>
         </w:rPr>
+        <w:lastRenderedPageBreak/>
         <w:t>Bus</w:t>
       </w:r>
     </w:p>
@@ -5875,7 +5962,6 @@
         <w:rPr>
           <w:rFonts w:ascii="Times New Roman" w:hAnsi="Times New Roman" w:cs="Times New Roman"/>
         </w:rPr>
-        <w:lastRenderedPageBreak/>
         <w:t>The “Bus” sheet contains all the bus</w:t>
       </w:r>
       <w:r>
@@ -6268,8 +6354,8 @@
         </w:rPr>
         <w:drawing>
           <wp:inline distT="0" distB="0" distL="0" distR="0" wp14:anchorId="1D965CF2" wp14:editId="2C78735A">
-            <wp:extent cx="4435812" cy="3055330"/>
-            <wp:effectExtent l="0" t="0" r="3175" b="0"/>
+            <wp:extent cx="4071355" cy="2804296"/>
+            <wp:effectExtent l="0" t="0" r="5715" b="0"/>
             <wp:docPr id="53" name="Picture 53"/>
             <wp:cNvGraphicFramePr>
               <a:graphicFrameLocks xmlns:a="http://schemas.openxmlformats.org/drawingml/2006/main" noChangeAspect="1"/>
@@ -6290,7 +6376,7 @@
                   <pic:spPr>
                     <a:xfrm>
                       <a:off x="0" y="0"/>
-                      <a:ext cx="4451031" cy="3065812"/>
+                      <a:ext cx="4112225" cy="2832447"/>
                     </a:xfrm>
                     <a:prstGeom prst="rect">
                       <a:avLst/>
@@ -8763,8 +8849,8 @@
         </w:rPr>
         <w:drawing>
           <wp:inline distT="0" distB="0" distL="0" distR="0" wp14:anchorId="121BC9EC" wp14:editId="4F1E29FE">
-            <wp:extent cx="4088101" cy="5297557"/>
-            <wp:effectExtent l="0" t="0" r="8255" b="0"/>
+            <wp:extent cx="3500650" cy="4536311"/>
+            <wp:effectExtent l="0" t="0" r="5080" b="0"/>
             <wp:docPr id="61" name="Picture 61"/>
             <wp:cNvGraphicFramePr>
               <a:graphicFrameLocks xmlns:a="http://schemas.openxmlformats.org/drawingml/2006/main" noChangeAspect="1"/>
@@ -8785,7 +8871,7 @@
                   <pic:spPr>
                     <a:xfrm>
                       <a:off x="0" y="0"/>
-                      <a:ext cx="4087486" cy="5296760"/>
+                      <a:ext cx="3511010" cy="4549735"/>
                     </a:xfrm>
                     <a:prstGeom prst="rect">
                       <a:avLst/>
@@ -8903,7 +8989,6 @@
                 <w:rFonts w:ascii="Times New Roman" w:hAnsi="Times New Roman" w:cs="Times New Roman"/>
                 <w:noProof/>
               </w:rPr>
-              <w:lastRenderedPageBreak/>
               <w:drawing>
                 <wp:inline distT="0" distB="0" distL="0" distR="0" wp14:anchorId="20529030" wp14:editId="1A724434">
                   <wp:extent cx="4583336" cy="348647"/>
@@ -9054,6 +9139,7 @@
           <w:rFonts w:ascii="Times New Roman" w:hAnsi="Times New Roman" w:cs="Times New Roman"/>
           <w:b/>
         </w:rPr>
+        <w:lastRenderedPageBreak/>
         <w:t>Switch</w:t>
       </w:r>
     </w:p>
@@ -9615,6 +9701,46 @@
       <w:pPr>
         <w:pStyle w:val="ListParagraph"/>
         <w:ind w:left="0" w:firstLine="360"/>
+        <w:jc w:val="both"/>
+        <w:rPr>
+          <w:rFonts w:ascii="Times New Roman" w:hAnsi="Times New Roman" w:cs="Times New Roman"/>
+        </w:rPr>
+      </w:pPr>
+    </w:p>
+    <w:p>
+      <w:pPr>
+        <w:pStyle w:val="ListParagraph"/>
+        <w:ind w:left="0" w:firstLine="360"/>
+        <w:jc w:val="both"/>
+        <w:rPr>
+          <w:rFonts w:ascii="Times New Roman" w:hAnsi="Times New Roman" w:cs="Times New Roman"/>
+        </w:rPr>
+      </w:pPr>
+    </w:p>
+    <w:p>
+      <w:pPr>
+        <w:pStyle w:val="ListParagraph"/>
+        <w:ind w:left="0" w:firstLine="360"/>
+        <w:jc w:val="both"/>
+        <w:rPr>
+          <w:rFonts w:ascii="Times New Roman" w:hAnsi="Times New Roman" w:cs="Times New Roman"/>
+        </w:rPr>
+      </w:pPr>
+    </w:p>
+    <w:p>
+      <w:pPr>
+        <w:pStyle w:val="ListParagraph"/>
+        <w:ind w:left="0" w:firstLine="360"/>
+        <w:jc w:val="both"/>
+        <w:rPr>
+          <w:rFonts w:ascii="Times New Roman" w:hAnsi="Times New Roman" w:cs="Times New Roman"/>
+        </w:rPr>
+      </w:pPr>
+    </w:p>
+    <w:p>
+      <w:pPr>
+        <w:pStyle w:val="ListParagraph"/>
+        <w:ind w:left="0" w:firstLine="360"/>
         <w:jc w:val="center"/>
         <w:rPr>
           <w:rFonts w:ascii="Times New Roman" w:hAnsi="Times New Roman" w:cs="Times New Roman"/>
@@ -9814,6 +9940,7 @@
             </w:pPr>
             <w:r>
               <w:rPr>
+                <w:rFonts w:ascii="Times New Roman" w:hAnsi="Times New Roman" w:cs="Times New Roman"/>
                 <w:noProof/>
               </w:rPr>
               <w:drawing>
@@ -10225,19 +10352,7 @@
           <w:szCs w:val="24"/>
           <w:shd w:val="clear" w:color="auto" w:fill="FFFFFF"/>
         </w:rPr>
-        <w:t>Num</w:t>
-      </w:r>
-      <w:bookmarkStart w:id="0" w:name="_GoBack"/>
-      <w:bookmarkEnd w:id="0"/>
-      <w:r>
-        <w:rPr>
-          <w:rFonts w:ascii="Times New Roman" w:hAnsi="Times New Roman" w:cs="Times New Roman"/>
-          <w:color w:val="333333"/>
-          <w:sz w:val="24"/>
-          <w:szCs w:val="24"/>
-          <w:shd w:val="clear" w:color="auto" w:fill="FFFFFF"/>
-        </w:rPr>
-        <w:t>Py’s</w:t>
+        <w:t>NumPy’s</w:t>
       </w:r>
       <w:proofErr w:type="spellEnd"/>
       <w:r>
@@ -12450,16 +12565,20 @@
         <w:jc w:val="both"/>
         <w:rPr>
           <w:rFonts w:ascii="Times New Roman" w:hAnsi="Times New Roman" w:cs="Times New Roman"/>
-        </w:rPr>
-      </w:pPr>
-      <w:r>
-        <w:rPr>
-          <w:rFonts w:ascii="Times New Roman" w:hAnsi="Times New Roman" w:cs="Times New Roman"/>
+          <w:b/>
+        </w:rPr>
+      </w:pPr>
+      <w:bookmarkStart w:id="0" w:name="_GoBack"/>
+      <w:r>
+        <w:rPr>
+          <w:rFonts w:ascii="Times New Roman" w:hAnsi="Times New Roman" w:cs="Times New Roman"/>
+          <w:b/>
         </w:rPr>
         <w:lastRenderedPageBreak/>
         <w:t>Creation of excel spreadsheets from the Python Codes:</w:t>
       </w:r>
     </w:p>
+    <w:bookmarkEnd w:id="0"/>
     <w:p>
       <w:pPr>
         <w:ind w:firstLine="180"/>
@@ -12484,7 +12603,21 @@
         <w:rPr>
           <w:rFonts w:ascii="Times New Roman" w:hAnsi="Times New Roman" w:cs="Times New Roman"/>
         </w:rPr>
-        <w:t xml:space="preserve"> cannot be used directly as the input files for ePHASORsim</w:t>
+        <w:t xml:space="preserve"> cannot be used directly </w:t>
+      </w:r>
+      <w:proofErr w:type="gramStart"/>
+      <w:r>
+        <w:rPr>
+          <w:rFonts w:ascii="Times New Roman" w:hAnsi="Times New Roman" w:cs="Times New Roman"/>
+        </w:rPr>
+        <w:t>as</w:t>
+      </w:r>
+      <w:proofErr w:type="gramEnd"/>
+      <w:r>
+        <w:rPr>
+          <w:rFonts w:ascii="Times New Roman" w:hAnsi="Times New Roman" w:cs="Times New Roman"/>
+        </w:rPr>
+        <w:t xml:space="preserve"> the input files for ePHASORsim</w:t>
       </w:r>
       <w:r>
         <w:rPr>
@@ -12659,13 +12792,7 @@
         <w:rPr>
           <w:rFonts w:ascii="Times New Roman" w:hAnsi="Times New Roman" w:cs="Times New Roman"/>
         </w:rPr>
-        <w:t xml:space="preserve">There are a number of ways in which the pin </w:t>
-      </w:r>
-      <w:r>
-        <w:rPr>
-          <w:rFonts w:ascii="Times New Roman" w:hAnsi="Times New Roman" w:cs="Times New Roman"/>
-        </w:rPr>
-        <w:t>rows can be created</w:t>
+        <w:t>There are a number of ways in which the pin rows can be created</w:t>
       </w:r>
       <w:r>
         <w:rPr>
@@ -12701,31 +12828,7 @@
         <w:rPr>
           <w:rFonts w:ascii="Times New Roman" w:hAnsi="Times New Roman" w:cs="Times New Roman"/>
         </w:rPr>
-        <w:t xml:space="preserve"> can be found in the</w:t>
-      </w:r>
-      <w:r>
-        <w:rPr>
-          <w:rFonts w:ascii="Times New Roman" w:hAnsi="Times New Roman" w:cs="Times New Roman"/>
-        </w:rPr>
-        <w:t xml:space="preserve"> ePHASORsim</w:t>
-      </w:r>
-      <w:r>
-        <w:rPr>
-          <w:rFonts w:ascii="Times New Roman" w:hAnsi="Times New Roman" w:cs="Times New Roman"/>
-        </w:rPr>
-        <w:t xml:space="preserve"> a</w:t>
-      </w:r>
-      <w:r>
-        <w:rPr>
-          <w:rFonts w:ascii="Times New Roman" w:hAnsi="Times New Roman" w:cs="Times New Roman"/>
-        </w:rPr>
-        <w:t>ppendix</w:t>
-      </w:r>
-      <w:r>
-        <w:rPr>
-          <w:rFonts w:ascii="Times New Roman" w:hAnsi="Times New Roman" w:cs="Times New Roman"/>
-        </w:rPr>
-        <w:t>.</w:t>
+        <w:t xml:space="preserve"> can be found in the ePHASORsim appendix.</w:t>
       </w:r>
     </w:p>
     <w:p>
@@ -13470,13 +13573,7 @@
         <w:rPr>
           <w:rFonts w:ascii="Times New Roman" w:hAnsi="Times New Roman" w:cs="Times New Roman"/>
         </w:rPr>
-        <w:t>feed</w:t>
-      </w:r>
-      <w:r>
-        <w:rPr>
-          <w:rFonts w:ascii="Times New Roman" w:hAnsi="Times New Roman" w:cs="Times New Roman"/>
-        </w:rPr>
-        <w:t>erhead_b</w:t>
+        <w:t>feederhead_b</w:t>
       </w:r>
       <w:proofErr w:type="spellEnd"/>
       <w:r>
@@ -13539,13 +13636,7 @@
         <w:rPr>
           <w:rFonts w:ascii="Times New Roman" w:hAnsi="Times New Roman" w:cs="Times New Roman"/>
         </w:rPr>
-        <w:t xml:space="preserve">, </w:t>
-      </w:r>
-      <w:r>
-        <w:rPr>
-          <w:rFonts w:ascii="Times New Roman" w:hAnsi="Times New Roman" w:cs="Times New Roman"/>
-        </w:rPr>
-        <w:t>b13552_a/</w:t>
+        <w:t>, b13552_a/</w:t>
       </w:r>
       <w:proofErr w:type="spellStart"/>
       <w:r>
@@ -13664,55 +13755,7 @@
         <w:rPr>
           <w:rFonts w:ascii="Times New Roman" w:hAnsi="Times New Roman" w:cs="Times New Roman"/>
         </w:rPr>
-        <w:t xml:space="preserve">[line_oh_b13552/Imag_0_a, </w:t>
-      </w:r>
-      <w:r>
-        <w:rPr>
-          <w:rFonts w:ascii="Times New Roman" w:hAnsi="Times New Roman" w:cs="Times New Roman"/>
-        </w:rPr>
-        <w:t>line_oh_b13552/I</w:t>
-      </w:r>
-      <w:r>
-        <w:rPr>
-          <w:rFonts w:ascii="Times New Roman" w:hAnsi="Times New Roman" w:cs="Times New Roman"/>
-        </w:rPr>
-        <w:t xml:space="preserve">mag_0_b, line_oh_b13552/Imag_0_c, line_oh_b41869/Imag_0_a, </w:t>
-      </w:r>
-      <w:r>
-        <w:rPr>
-          <w:rFonts w:ascii="Times New Roman" w:hAnsi="Times New Roman" w:cs="Times New Roman"/>
-        </w:rPr>
-        <w:t>line_oh_b41869/I</w:t>
-      </w:r>
-      <w:r>
-        <w:rPr>
-          <w:rFonts w:ascii="Times New Roman" w:hAnsi="Times New Roman" w:cs="Times New Roman"/>
-        </w:rPr>
-        <w:t xml:space="preserve">mag_0_b, line_oh_b41869/Imag_0_c, line_oh_b34986/Imag_0_a, line_oh_b34986/Imag_0_b, </w:t>
-      </w:r>
-      <w:r>
-        <w:rPr>
-          <w:rFonts w:ascii="Times New Roman" w:hAnsi="Times New Roman" w:cs="Times New Roman"/>
-        </w:rPr>
-        <w:t>line</w:t>
-      </w:r>
-      <w:r>
-        <w:rPr>
-          <w:rFonts w:ascii="Times New Roman" w:hAnsi="Times New Roman" w:cs="Times New Roman"/>
-        </w:rPr>
-        <w:t xml:space="preserve">_oh_b34986/Imag_0_c, line_oh_g43133/Imag_0_a, line_oh_g43133/Imag_0_b, </w:t>
-      </w:r>
-      <w:r>
-        <w:rPr>
-          <w:rFonts w:ascii="Times New Roman" w:hAnsi="Times New Roman" w:cs="Times New Roman"/>
-        </w:rPr>
-        <w:t>line_oh_g43133/Imag_0_c</w:t>
-      </w:r>
-      <w:r>
-        <w:rPr>
-          <w:rFonts w:ascii="Times New Roman" w:hAnsi="Times New Roman" w:cs="Times New Roman"/>
-        </w:rPr>
-        <w:t>,… etc.]</w:t>
+        <w:t>[line_oh_b13552/Imag_0_a, line_oh_b13552/Imag_0_b, line_oh_b13552/Imag_0_c, line_oh_b41869/Imag_0_a, line_oh_b41869/Imag_0_b, line_oh_b41869/Imag_0_c, line_oh_b34986/Imag_0_a, line_oh_b34986/Imag_0_b, line_oh_b34986/Imag_0_c, line_oh_g43133/Imag_0_a, line_oh_g43133/Imag_0_b, line_oh_g43133/Imag_0_c,… etc.]</w:t>
       </w:r>
     </w:p>
     <w:p>
@@ -13803,43 +13846,7 @@
         <w:rPr>
           <w:rFonts w:ascii="Times New Roman" w:hAnsi="Times New Roman" w:cs="Times New Roman"/>
         </w:rPr>
-        <w:t xml:space="preserve">[line_oh_b13552/Iang_0_a, line_oh_b13552/Iang_0_b, line_oh_b13552/Iang_0_c, line_oh_b41869/Iang_0_a, line_oh_b41869/Iang_0_b, </w:t>
-      </w:r>
-      <w:r>
-        <w:rPr>
-          <w:rFonts w:ascii="Times New Roman" w:hAnsi="Times New Roman" w:cs="Times New Roman"/>
-        </w:rPr>
-        <w:t>line_oh_b418</w:t>
-      </w:r>
-      <w:r>
-        <w:rPr>
-          <w:rFonts w:ascii="Times New Roman" w:hAnsi="Times New Roman" w:cs="Times New Roman"/>
-        </w:rPr>
-        <w:t xml:space="preserve">69/Iang_0_c, </w:t>
-      </w:r>
-      <w:r>
-        <w:rPr>
-          <w:rFonts w:ascii="Times New Roman" w:hAnsi="Times New Roman" w:cs="Times New Roman"/>
-        </w:rPr>
-        <w:t>line_oh_b34986/Iang_0_a</w:t>
-      </w:r>
-      <w:r>
-        <w:rPr>
-          <w:rFonts w:ascii="Times New Roman" w:hAnsi="Times New Roman" w:cs="Times New Roman"/>
-        </w:rPr>
-        <w:t xml:space="preserve">, line_oh_b34986/Iang_0_b, line_oh_b34986/Iang_0_c, line_oh_g43133/Iang_0_a, line_oh_g43133/Iang_0_b, </w:t>
-      </w:r>
-      <w:r>
-        <w:rPr>
-          <w:rFonts w:ascii="Times New Roman" w:hAnsi="Times New Roman" w:cs="Times New Roman"/>
-        </w:rPr>
-        <w:t>line_oh_g43133/Iang_0_c</w:t>
-      </w:r>
-      <w:r>
-        <w:rPr>
-          <w:rFonts w:ascii="Times New Roman" w:hAnsi="Times New Roman" w:cs="Times New Roman"/>
-        </w:rPr>
-        <w:t>,…etc.]</w:t>
+        <w:t>[line_oh_b13552/Iang_0_a, line_oh_b13552/Iang_0_b, line_oh_b13552/Iang_0_c, line_oh_b41869/Iang_0_a, line_oh_b41869/Iang_0_b, line_oh_b41869/Iang_0_c, line_oh_b34986/Iang_0_a, line_oh_b34986/Iang_0_b, line_oh_b34986/Iang_0_c, line_oh_g43133/Iang_0_a, line_oh_g43133/Iang_0_b, line_oh_g43133/Iang_0_c,…etc.]</w:t>
       </w:r>
     </w:p>
     <w:p>
@@ -13906,43 +13913,7 @@
         <w:rPr>
           <w:rFonts w:ascii="Times New Roman" w:hAnsi="Times New Roman" w:cs="Times New Roman"/>
         </w:rPr>
-        <w:t xml:space="preserve">[line_oh_b13552/Iang_0_a, line_oh_b13552/Iang_0_b, line_oh_b13552/Iang_0_c, line_oh_b41869/Iang_0_a, line_oh_b41869/Iang_0_b, </w:t>
-      </w:r>
-      <w:r>
-        <w:rPr>
-          <w:rFonts w:ascii="Times New Roman" w:hAnsi="Times New Roman" w:cs="Times New Roman"/>
-        </w:rPr>
-        <w:t>line_oh_b418</w:t>
-      </w:r>
-      <w:r>
-        <w:rPr>
-          <w:rFonts w:ascii="Times New Roman" w:hAnsi="Times New Roman" w:cs="Times New Roman"/>
-        </w:rPr>
-        <w:t xml:space="preserve">69/Iang_0_c, </w:t>
-      </w:r>
-      <w:r>
-        <w:rPr>
-          <w:rFonts w:ascii="Times New Roman" w:hAnsi="Times New Roman" w:cs="Times New Roman"/>
-        </w:rPr>
-        <w:t>line_oh_b34986/Iang_0_a</w:t>
-      </w:r>
-      <w:r>
-        <w:rPr>
-          <w:rFonts w:ascii="Times New Roman" w:hAnsi="Times New Roman" w:cs="Times New Roman"/>
-        </w:rPr>
-        <w:t xml:space="preserve">, line_oh_b34986/Iang_0_b, line_oh_b34986/Iang_0_c, line_oh_g43133/Iang_0_a, line_oh_g43133/Iang_0_b, </w:t>
-      </w:r>
-      <w:r>
-        <w:rPr>
-          <w:rFonts w:ascii="Times New Roman" w:hAnsi="Times New Roman" w:cs="Times New Roman"/>
-        </w:rPr>
-        <w:t>line_oh_g43133/Iang_0_c</w:t>
-      </w:r>
-      <w:r>
-        <w:rPr>
-          <w:rFonts w:ascii="Times New Roman" w:hAnsi="Times New Roman" w:cs="Times New Roman"/>
-        </w:rPr>
-        <w:t>,…etc.]</w:t>
+        <w:t>[line_oh_b13552/Iang_0_a, line_oh_b13552/Iang_0_b, line_oh_b13552/Iang_0_c, line_oh_b41869/Iang_0_a, line_oh_b41869/Iang_0_b, line_oh_b41869/Iang_0_c, line_oh_b34986/Iang_0_a, line_oh_b34986/Iang_0_b, line_oh_b34986/Iang_0_c, line_oh_g43133/Iang_0_a, line_oh_g43133/Iang_0_b, line_oh_g43133/Iang_0_c,…etc.]</w:t>
       </w:r>
     </w:p>
     <w:p>
@@ -13958,21 +13929,7 @@
           <w:b/>
         </w:rPr>
         <w:lastRenderedPageBreak/>
-        <w:t xml:space="preserve">Row </w:t>
-      </w:r>
-      <w:r>
-        <w:rPr>
-          <w:rFonts w:ascii="Times New Roman" w:hAnsi="Times New Roman" w:cs="Times New Roman"/>
-          <w:b/>
-        </w:rPr>
-        <w:t>7</w:t>
-      </w:r>
-      <w:r>
-        <w:rPr>
-          <w:rFonts w:ascii="Times New Roman" w:hAnsi="Times New Roman" w:cs="Times New Roman"/>
-          <w:b/>
-        </w:rPr>
-        <w:t>:</w:t>
+        <w:t>Row 7:</w:t>
       </w:r>
       <w:r>
         <w:rPr>
@@ -14137,21 +14094,7 @@
           <w:rFonts w:ascii="Times New Roman" w:hAnsi="Times New Roman" w:cs="Times New Roman"/>
           <w:b/>
         </w:rPr>
-        <w:t xml:space="preserve">Row </w:t>
-      </w:r>
-      <w:r>
-        <w:rPr>
-          <w:rFonts w:ascii="Times New Roman" w:hAnsi="Times New Roman" w:cs="Times New Roman"/>
-          <w:b/>
-        </w:rPr>
-        <w:t>8</w:t>
-      </w:r>
-      <w:r>
-        <w:rPr>
-          <w:rFonts w:ascii="Times New Roman" w:hAnsi="Times New Roman" w:cs="Times New Roman"/>
-          <w:b/>
-        </w:rPr>
-        <w:t>:</w:t>
+        <w:t>Row 8:</w:t>
       </w:r>
       <w:r>
         <w:rPr>
@@ -14301,13 +14244,7 @@
         <w:rPr>
           <w:rFonts w:ascii="Times New Roman" w:hAnsi="Times New Roman" w:cs="Times New Roman"/>
         </w:rPr>
-        <w:t xml:space="preserve">, </w:t>
-      </w:r>
-      <w:r>
-        <w:rPr>
-          <w:rFonts w:ascii="Times New Roman" w:hAnsi="Times New Roman" w:cs="Times New Roman"/>
-        </w:rPr>
-        <w:t>vr_b19007_b19007reg/</w:t>
+        <w:t>, vr_b19007_b19007reg/</w:t>
       </w:r>
       <w:proofErr w:type="spellStart"/>
       <w:r>
@@ -14336,21 +14273,7 @@
           <w:rFonts w:ascii="Times New Roman" w:hAnsi="Times New Roman" w:cs="Times New Roman"/>
           <w:b/>
         </w:rPr>
-        <w:t xml:space="preserve">Row </w:t>
-      </w:r>
-      <w:r>
-        <w:rPr>
-          <w:rFonts w:ascii="Times New Roman" w:hAnsi="Times New Roman" w:cs="Times New Roman"/>
-          <w:b/>
-        </w:rPr>
-        <w:t>9</w:t>
-      </w:r>
-      <w:r>
-        <w:rPr>
-          <w:rFonts w:ascii="Times New Roman" w:hAnsi="Times New Roman" w:cs="Times New Roman"/>
-          <w:b/>
-        </w:rPr>
-        <w:t>:</w:t>
+        <w:t>Row 9:</w:t>
       </w:r>
       <w:r>
         <w:rPr>
@@ -14362,13 +14285,7 @@
         <w:rPr>
           <w:rFonts w:ascii="Times New Roman" w:hAnsi="Times New Roman" w:cs="Times New Roman"/>
         </w:rPr>
-        <w:t>Feeder nodes with magnitude f</w:t>
-      </w:r>
-      <w:r>
-        <w:rPr>
-          <w:rFonts w:ascii="Times New Roman" w:hAnsi="Times New Roman" w:cs="Times New Roman"/>
-        </w:rPr>
-        <w:t xml:space="preserve">ields in the order. Phase </w:t>
+        <w:t xml:space="preserve">Feeder nodes with magnitude fields in the order. Phase </w:t>
       </w:r>
       <w:proofErr w:type="gramStart"/>
       <w:r>
@@ -14382,19 +14299,7 @@
         <w:rPr>
           <w:rFonts w:ascii="Times New Roman" w:hAnsi="Times New Roman" w:cs="Times New Roman"/>
         </w:rPr>
-        <w:t>A, A, A….. B, B, B</w:t>
-      </w:r>
-      <w:r>
-        <w:rPr>
-          <w:rFonts w:ascii="Times New Roman" w:hAnsi="Times New Roman" w:cs="Times New Roman"/>
-        </w:rPr>
-        <w:t>…….</w:t>
-      </w:r>
-      <w:r>
-        <w:rPr>
-          <w:rFonts w:ascii="Times New Roman" w:hAnsi="Times New Roman" w:cs="Times New Roman"/>
-        </w:rPr>
-        <w:t>C, C, C]</w:t>
+        <w:t>A, A, A….. B, B, B…….C, C, C]</w:t>
       </w:r>
       <w:r>
         <w:rPr>
@@ -14556,13 +14461,7 @@
         <w:rPr>
           <w:rFonts w:ascii="Times New Roman" w:hAnsi="Times New Roman" w:cs="Times New Roman"/>
         </w:rPr>
-        <w:t xml:space="preserve">, </w:t>
-      </w:r>
-      <w:r>
-        <w:rPr>
-          <w:rFonts w:ascii="Times New Roman" w:hAnsi="Times New Roman" w:cs="Times New Roman"/>
-        </w:rPr>
-        <w:t>b4609_a/</w:t>
+        <w:t>, b4609_a/</w:t>
       </w:r>
       <w:proofErr w:type="spellStart"/>
       <w:r>
@@ -14631,19 +14530,7 @@
         <w:rPr>
           <w:rFonts w:ascii="Times New Roman" w:hAnsi="Times New Roman" w:cs="Times New Roman"/>
         </w:rPr>
-        <w:t xml:space="preserve">Feeder nodes with </w:t>
-      </w:r>
-      <w:r>
-        <w:rPr>
-          <w:rFonts w:ascii="Times New Roman" w:hAnsi="Times New Roman" w:cs="Times New Roman"/>
-        </w:rPr>
-        <w:t>angle</w:t>
-      </w:r>
-      <w:r>
-        <w:rPr>
-          <w:rFonts w:ascii="Times New Roman" w:hAnsi="Times New Roman" w:cs="Times New Roman"/>
-        </w:rPr>
-        <w:t xml:space="preserve"> fields in the order. Phase </w:t>
+        <w:t xml:space="preserve">Feeder nodes with angle fields in the order. Phase </w:t>
       </w:r>
       <w:proofErr w:type="gramStart"/>
       <w:r>
@@ -14771,7 +14658,7 @@
         <w:rPr>
           <w:rFonts w:ascii="Times New Roman" w:hAnsi="Times New Roman" w:cs="Times New Roman"/>
         </w:rPr>
-        <w:t>, b13552_a/Vang, b41868_a/</w:t>
+        <w:t>, b13552_a/</w:t>
       </w:r>
       <w:proofErr w:type="spellStart"/>
       <w:r>
@@ -14785,6 +14672,20 @@
         <w:rPr>
           <w:rFonts w:ascii="Times New Roman" w:hAnsi="Times New Roman" w:cs="Times New Roman"/>
         </w:rPr>
+        <w:t>, b41868_a/</w:t>
+      </w:r>
+      <w:proofErr w:type="spellStart"/>
+      <w:r>
+        <w:rPr>
+          <w:rFonts w:ascii="Times New Roman" w:hAnsi="Times New Roman" w:cs="Times New Roman"/>
+        </w:rPr>
+        <w:t>Vang</w:t>
+      </w:r>
+      <w:proofErr w:type="spellEnd"/>
+      <w:r>
+        <w:rPr>
+          <w:rFonts w:ascii="Times New Roman" w:hAnsi="Times New Roman" w:cs="Times New Roman"/>
+        </w:rPr>
         <w:t>, b41869_a/</w:t>
       </w:r>
       <w:proofErr w:type="spellStart"/>
@@ -14799,13 +14700,7 @@
         <w:rPr>
           <w:rFonts w:ascii="Times New Roman" w:hAnsi="Times New Roman" w:cs="Times New Roman"/>
         </w:rPr>
-        <w:t xml:space="preserve">, </w:t>
-      </w:r>
-      <w:r>
-        <w:rPr>
-          <w:rFonts w:ascii="Times New Roman" w:hAnsi="Times New Roman" w:cs="Times New Roman"/>
-        </w:rPr>
-        <w:t>b4609_a/</w:t>
+        <w:t>, b4609_a/</w:t>
       </w:r>
       <w:proofErr w:type="spellStart"/>
       <w:r>
@@ -14851,209 +14746,175 @@
           <w:b/>
           <w:i/>
         </w:rPr>
-        <w:t>Important Note:</w:t>
-      </w:r>
+        <w:t xml:space="preserve">Important Note: </w:t>
+      </w:r>
+      <w:r>
+        <w:rPr>
+          <w:rFonts w:ascii="Times New Roman" w:hAnsi="Times New Roman" w:cs="Times New Roman"/>
+        </w:rPr>
+        <w:t>The values obtained from ePHASORsim workspace using the outputs Row 9 and Row 10 can be used</w:t>
+      </w:r>
+      <w:r>
+        <w:rPr>
+          <w:rFonts w:ascii="Times New Roman" w:hAnsi="Times New Roman" w:cs="Times New Roman"/>
+        </w:rPr>
+        <w:t xml:space="preserve"> to validate the OpenDSS results that are </w:t>
+      </w:r>
+    </w:p>
+    <w:p>
+      <w:pPr>
+        <w:jc w:val="both"/>
+        <w:rPr>
+          <w:rFonts w:ascii="Times New Roman" w:hAnsi="Times New Roman" w:cs="Times New Roman"/>
+        </w:rPr>
+      </w:pPr>
+    </w:p>
+    <w:p>
+      <w:pPr>
+        <w:jc w:val="both"/>
+        <w:rPr>
+          <w:rFonts w:ascii="Times New Roman" w:hAnsi="Times New Roman" w:cs="Times New Roman"/>
+          <w:b/>
+          <w:u w:val="single"/>
+        </w:rPr>
+      </w:pPr>
+      <w:proofErr w:type="spellStart"/>
+      <w:r>
+        <w:rPr>
+          <w:rFonts w:ascii="Times New Roman" w:hAnsi="Times New Roman" w:cs="Times New Roman"/>
+          <w:b/>
+          <w:u w:val="single"/>
+        </w:rPr>
+        <w:t>Vresults</w:t>
+      </w:r>
+      <w:proofErr w:type="spellEnd"/>
+      <w:r>
+        <w:rPr>
+          <w:rFonts w:ascii="Times New Roman" w:hAnsi="Times New Roman" w:cs="Times New Roman"/>
+          <w:b/>
+          <w:u w:val="single"/>
+        </w:rPr>
+        <w:t>:</w:t>
+      </w:r>
+    </w:p>
+    <w:p>
+      <w:pPr>
+        <w:jc w:val="both"/>
+        <w:rPr>
+          <w:rFonts w:ascii="Times New Roman" w:hAnsi="Times New Roman" w:cs="Times New Roman"/>
+        </w:rPr>
+      </w:pPr>
+      <w:r>
+        <w:rPr>
+          <w:rFonts w:ascii="Times New Roman" w:hAnsi="Times New Roman" w:cs="Times New Roman"/>
+        </w:rPr>
+        <w:t>Python codes</w:t>
+      </w:r>
+      <w:r>
+        <w:rPr>
+          <w:rFonts w:ascii="Times New Roman" w:hAnsi="Times New Roman" w:cs="Times New Roman"/>
+        </w:rPr>
+        <w:t xml:space="preserve"> are used to create the actua</w:t>
+      </w:r>
+      <w:r>
+        <w:rPr>
+          <w:rFonts w:ascii="Times New Roman" w:hAnsi="Times New Roman" w:cs="Times New Roman"/>
+        </w:rPr>
+        <w:t xml:space="preserve">l values from OpenDSS as rows of </w:t>
+      </w:r>
+      <w:r>
+        <w:rPr>
+          <w:rFonts w:ascii="Times New Roman" w:hAnsi="Times New Roman" w:cs="Times New Roman"/>
+        </w:rPr>
+        <w:t>list</w:t>
+      </w:r>
+      <w:r>
+        <w:rPr>
+          <w:rFonts w:ascii="Times New Roman" w:hAnsi="Times New Roman" w:cs="Times New Roman"/>
+        </w:rPr>
+        <w:t xml:space="preserve"> values</w:t>
+      </w:r>
+      <w:r>
+        <w:rPr>
+          <w:rFonts w:ascii="Times New Roman" w:hAnsi="Times New Roman" w:cs="Times New Roman"/>
+        </w:rPr>
+        <w:t>.</w:t>
+      </w:r>
+      <w:r>
+        <w:rPr>
+          <w:rFonts w:ascii="Times New Roman" w:hAnsi="Times New Roman" w:cs="Times New Roman"/>
+        </w:rPr>
+        <w:t xml:space="preserve"> This would be used later on for comparison with the ePHASORsim results.</w:t>
+      </w:r>
+      <w:r>
+        <w:rPr>
+          <w:rFonts w:ascii="Times New Roman" w:hAnsi="Times New Roman" w:cs="Times New Roman"/>
+        </w:rPr>
+        <w:t xml:space="preserve"> </w:t>
+      </w:r>
+    </w:p>
+    <w:p>
+      <w:pPr>
+        <w:jc w:val="both"/>
+        <w:rPr>
+          <w:rFonts w:ascii="Times New Roman" w:hAnsi="Times New Roman" w:cs="Times New Roman"/>
+        </w:rPr>
+      </w:pPr>
       <w:r>
         <w:rPr>
           <w:rFonts w:ascii="Times New Roman" w:hAnsi="Times New Roman" w:cs="Times New Roman"/>
           <w:b/>
           <w:i/>
         </w:rPr>
-        <w:t xml:space="preserve"> </w:t>
-      </w:r>
-      <w:r>
-        <w:rPr>
-          <w:rFonts w:ascii="Times New Roman" w:hAnsi="Times New Roman" w:cs="Times New Roman"/>
-        </w:rPr>
-        <w:t xml:space="preserve">The values obtained from </w:t>
-      </w:r>
-      <w:r>
-        <w:rPr>
-          <w:rFonts w:ascii="Times New Roman" w:hAnsi="Times New Roman" w:cs="Times New Roman"/>
-        </w:rPr>
-        <w:t xml:space="preserve">ePHASORsim workspace using the outputs </w:t>
-      </w:r>
-      <w:r>
-        <w:rPr>
-          <w:rFonts w:ascii="Times New Roman" w:hAnsi="Times New Roman" w:cs="Times New Roman"/>
-        </w:rPr>
-        <w:t>Row 9 and Row 10 can be used</w:t>
-      </w:r>
-      <w:r>
-        <w:rPr>
-          <w:rFonts w:ascii="Times New Roman" w:hAnsi="Times New Roman" w:cs="Times New Roman"/>
-        </w:rPr>
-        <w:t xml:space="preserve"> to validate the OpenDSS results that are </w:t>
-      </w:r>
-    </w:p>
-    <w:p>
-      <w:pPr>
-        <w:jc w:val="both"/>
-        <w:rPr>
-          <w:rFonts w:ascii="Times New Roman" w:hAnsi="Times New Roman" w:cs="Times New Roman"/>
-        </w:rPr>
-      </w:pPr>
-    </w:p>
-    <w:p>
-      <w:pPr>
-        <w:jc w:val="both"/>
+        <w:t>Important Note:</w:t>
+      </w:r>
+      <w:r>
+        <w:rPr>
+          <w:rFonts w:ascii="Times New Roman" w:hAnsi="Times New Roman" w:cs="Times New Roman"/>
+        </w:rPr>
+        <w:t xml:space="preserve"> To create the </w:t>
+      </w:r>
+      <w:proofErr w:type="spellStart"/>
+      <w:r>
+        <w:rPr>
+          <w:rFonts w:ascii="Times New Roman" w:hAnsi="Times New Roman" w:cs="Times New Roman"/>
+        </w:rPr>
+        <w:t>Vresults</w:t>
+      </w:r>
+      <w:proofErr w:type="spellEnd"/>
+      <w:r>
+        <w:rPr>
+          <w:rFonts w:ascii="Times New Roman" w:hAnsi="Times New Roman" w:cs="Times New Roman"/>
+        </w:rPr>
+        <w:t xml:space="preserve"> spreadsheets, OpenDSS must be run first and the results spreadsheet must be creates using: </w:t>
+      </w:r>
+      <w:r>
         <w:rPr>
           <w:rFonts w:ascii="Times New Roman" w:hAnsi="Times New Roman" w:cs="Times New Roman"/>
           <w:b/>
-          <w:u w:val="single"/>
-        </w:rPr>
-      </w:pPr>
-      <w:proofErr w:type="spellStart"/>
+        </w:rPr>
+        <w:t>Export-&gt;Voltages-&gt;Buses</w:t>
+      </w:r>
+      <w:r>
+        <w:rPr>
+          <w:rFonts w:ascii="Times New Roman" w:hAnsi="Times New Roman" w:cs="Times New Roman"/>
+        </w:rPr>
+        <w:t>. Make sure the create results excel spreadsheet has the same name for reading in the python conversion tool.</w:t>
+      </w:r>
+    </w:p>
+    <w:p>
+      <w:pPr>
+        <w:jc w:val="both"/>
+        <w:rPr>
+          <w:rFonts w:ascii="Times New Roman" w:hAnsi="Times New Roman" w:cs="Times New Roman"/>
+        </w:rPr>
+      </w:pPr>
       <w:r>
         <w:rPr>
           <w:rFonts w:ascii="Times New Roman" w:hAnsi="Times New Roman" w:cs="Times New Roman"/>
           <w:b/>
-          <w:u w:val="single"/>
-        </w:rPr>
-        <w:t>Vresults</w:t>
-      </w:r>
-      <w:proofErr w:type="spellEnd"/>
-      <w:r>
-        <w:rPr>
-          <w:rFonts w:ascii="Times New Roman" w:hAnsi="Times New Roman" w:cs="Times New Roman"/>
-          <w:b/>
-          <w:u w:val="single"/>
-        </w:rPr>
-        <w:t>:</w:t>
-      </w:r>
-    </w:p>
-    <w:p>
-      <w:pPr>
-        <w:jc w:val="both"/>
-        <w:rPr>
-          <w:rFonts w:ascii="Times New Roman" w:hAnsi="Times New Roman" w:cs="Times New Roman"/>
-        </w:rPr>
-      </w:pPr>
-      <w:r>
-        <w:rPr>
-          <w:rFonts w:ascii="Times New Roman" w:hAnsi="Times New Roman" w:cs="Times New Roman"/>
-        </w:rPr>
-        <w:t>Python codes</w:t>
-      </w:r>
-      <w:r>
-        <w:rPr>
-          <w:rFonts w:ascii="Times New Roman" w:hAnsi="Times New Roman" w:cs="Times New Roman"/>
-        </w:rPr>
-        <w:t xml:space="preserve"> are used to create the actua</w:t>
-      </w:r>
-      <w:r>
-        <w:rPr>
-          <w:rFonts w:ascii="Times New Roman" w:hAnsi="Times New Roman" w:cs="Times New Roman"/>
-        </w:rPr>
-        <w:t xml:space="preserve">l values from OpenDSS as rows of </w:t>
-      </w:r>
-      <w:r>
-        <w:rPr>
-          <w:rFonts w:ascii="Times New Roman" w:hAnsi="Times New Roman" w:cs="Times New Roman"/>
-        </w:rPr>
-        <w:t>list</w:t>
-      </w:r>
-      <w:r>
-        <w:rPr>
-          <w:rFonts w:ascii="Times New Roman" w:hAnsi="Times New Roman" w:cs="Times New Roman"/>
-        </w:rPr>
-        <w:t xml:space="preserve"> values</w:t>
-      </w:r>
-      <w:r>
-        <w:rPr>
-          <w:rFonts w:ascii="Times New Roman" w:hAnsi="Times New Roman" w:cs="Times New Roman"/>
-        </w:rPr>
-        <w:t>.</w:t>
-      </w:r>
-      <w:r>
-        <w:rPr>
-          <w:rFonts w:ascii="Times New Roman" w:hAnsi="Times New Roman" w:cs="Times New Roman"/>
-        </w:rPr>
-        <w:t xml:space="preserve"> This would be used later on for comparison with the ePHASORsim results.</w:t>
-      </w:r>
-      <w:r>
-        <w:rPr>
-          <w:rFonts w:ascii="Times New Roman" w:hAnsi="Times New Roman" w:cs="Times New Roman"/>
-        </w:rPr>
-        <w:t xml:space="preserve"> </w:t>
-      </w:r>
-    </w:p>
-    <w:p>
-      <w:pPr>
-        <w:jc w:val="both"/>
-        <w:rPr>
-          <w:rFonts w:ascii="Times New Roman" w:hAnsi="Times New Roman" w:cs="Times New Roman"/>
-        </w:rPr>
-      </w:pPr>
-      <w:r>
-        <w:rPr>
-          <w:rFonts w:ascii="Times New Roman" w:hAnsi="Times New Roman" w:cs="Times New Roman"/>
-          <w:b/>
-          <w:i/>
-        </w:rPr>
-        <w:t>Important Note:</w:t>
-      </w:r>
-      <w:r>
-        <w:rPr>
-          <w:rFonts w:ascii="Times New Roman" w:hAnsi="Times New Roman" w:cs="Times New Roman"/>
-        </w:rPr>
-        <w:t xml:space="preserve"> To create the </w:t>
-      </w:r>
-      <w:proofErr w:type="spellStart"/>
-      <w:r>
-        <w:rPr>
-          <w:rFonts w:ascii="Times New Roman" w:hAnsi="Times New Roman" w:cs="Times New Roman"/>
-        </w:rPr>
-        <w:t>Vresults</w:t>
-      </w:r>
-      <w:proofErr w:type="spellEnd"/>
-      <w:r>
-        <w:rPr>
-          <w:rFonts w:ascii="Times New Roman" w:hAnsi="Times New Roman" w:cs="Times New Roman"/>
-        </w:rPr>
-        <w:t xml:space="preserve"> spreadsheets, OpenDSS must be run first and the results spreadsheet must be creates using: </w:t>
-      </w:r>
-      <w:r>
-        <w:rPr>
-          <w:rFonts w:ascii="Times New Roman" w:hAnsi="Times New Roman" w:cs="Times New Roman"/>
-          <w:b/>
-        </w:rPr>
-        <w:t>Export-&gt;Voltages-&gt;Buses</w:t>
-      </w:r>
-      <w:r>
-        <w:rPr>
-          <w:rFonts w:ascii="Times New Roman" w:hAnsi="Times New Roman" w:cs="Times New Roman"/>
-        </w:rPr>
-        <w:t>. Make sure the create results excel spreadsheet has the same name for reading in the python conversion tool.</w:t>
-      </w:r>
-    </w:p>
-    <w:p>
-      <w:pPr>
-        <w:jc w:val="both"/>
-        <w:rPr>
-          <w:rFonts w:ascii="Times New Roman" w:hAnsi="Times New Roman" w:cs="Times New Roman"/>
-        </w:rPr>
-      </w:pPr>
-      <w:r>
-        <w:rPr>
-          <w:rFonts w:ascii="Times New Roman" w:hAnsi="Times New Roman" w:cs="Times New Roman"/>
-          <w:b/>
-        </w:rPr>
-        <w:t xml:space="preserve">Row </w:t>
-      </w:r>
-      <w:r>
-        <w:rPr>
-          <w:rFonts w:ascii="Times New Roman" w:hAnsi="Times New Roman" w:cs="Times New Roman"/>
-          <w:b/>
-        </w:rPr>
-        <w:t>2</w:t>
-      </w:r>
-      <w:r>
-        <w:rPr>
-          <w:rFonts w:ascii="Times New Roman" w:hAnsi="Times New Roman" w:cs="Times New Roman"/>
-          <w:b/>
-        </w:rPr>
-        <w:t>:</w:t>
+        </w:rPr>
+        <w:t>Row 2:</w:t>
       </w:r>
       <w:r>
         <w:rPr>
@@ -15114,33 +14975,75 @@
           <w:rFonts w:ascii="Times New Roman" w:hAnsi="Times New Roman" w:cs="Times New Roman"/>
           <w:b/>
         </w:rPr>
-        <w:t xml:space="preserve">Row </w:t>
-      </w:r>
+        <w:t>Row 3:</w:t>
+      </w:r>
+      <w:r>
+        <w:rPr>
+          <w:rFonts w:ascii="Times New Roman" w:hAnsi="Times New Roman" w:cs="Times New Roman"/>
+        </w:rPr>
+        <w:t xml:space="preserve"> Feeder node angle values (degrees) in the order. Phase–[A, B, C, A, B, C…….]. </w:t>
+      </w:r>
+    </w:p>
+    <w:p>
+      <w:pPr>
+        <w:jc w:val="both"/>
+        <w:rPr>
+          <w:rFonts w:ascii="Times New Roman" w:hAnsi="Times New Roman" w:cs="Times New Roman"/>
+        </w:rPr>
+      </w:pPr>
       <w:r>
         <w:rPr>
           <w:rFonts w:ascii="Times New Roman" w:hAnsi="Times New Roman" w:cs="Times New Roman"/>
           <w:b/>
         </w:rPr>
-        <w:t>3</w:t>
-      </w:r>
+        <w:t>Row 4:</w:t>
+      </w:r>
+      <w:r>
+        <w:rPr>
+          <w:rFonts w:ascii="Times New Roman" w:hAnsi="Times New Roman" w:cs="Times New Roman"/>
+        </w:rPr>
+        <w:t xml:space="preserve"> Feeder node base values (Nominal) in the order. Phase–[A, B, C, A, B, C…….]. </w:t>
+      </w:r>
+    </w:p>
+    <w:p>
+      <w:pPr>
+        <w:jc w:val="both"/>
+        <w:rPr>
+          <w:rFonts w:ascii="Times New Roman" w:hAnsi="Times New Roman" w:cs="Times New Roman"/>
+        </w:rPr>
+      </w:pPr>
       <w:r>
         <w:rPr>
           <w:rFonts w:ascii="Times New Roman" w:hAnsi="Times New Roman" w:cs="Times New Roman"/>
           <w:b/>
         </w:rPr>
-        <w:t>:</w:t>
-      </w:r>
-      <w:r>
-        <w:rPr>
-          <w:rFonts w:ascii="Times New Roman" w:hAnsi="Times New Roman" w:cs="Times New Roman"/>
-        </w:rPr>
-        <w:t xml:space="preserve"> </w:t>
-      </w:r>
-      <w:r>
-        <w:rPr>
-          <w:rFonts w:ascii="Times New Roman" w:hAnsi="Times New Roman" w:cs="Times New Roman"/>
-        </w:rPr>
-        <w:t xml:space="preserve">Feeder node angle values (degrees) in the order. Phase–[A, B, C, A, B, C…….]. </w:t>
+        <w:t>Row 5:</w:t>
+      </w:r>
+      <w:r>
+        <w:rPr>
+          <w:rFonts w:ascii="Times New Roman" w:hAnsi="Times New Roman" w:cs="Times New Roman"/>
+        </w:rPr>
+        <w:t xml:space="preserve"> Feeder node magnitude values in the order. Phase–[A, A, A</w:t>
+      </w:r>
+      <w:proofErr w:type="gramStart"/>
+      <w:r>
+        <w:rPr>
+          <w:rFonts w:ascii="Times New Roman" w:hAnsi="Times New Roman" w:cs="Times New Roman"/>
+        </w:rPr>
+        <w:t>, …,</w:t>
+      </w:r>
+      <w:proofErr w:type="gramEnd"/>
+      <w:r>
+        <w:rPr>
+          <w:rFonts w:ascii="Times New Roman" w:hAnsi="Times New Roman" w:cs="Times New Roman"/>
+        </w:rPr>
+        <w:t xml:space="preserve"> B, B, B……., C, C, C,…].</w:t>
+      </w:r>
+      <w:r>
+        <w:rPr>
+          <w:rFonts w:ascii="Times New Roman" w:hAnsi="Times New Roman" w:cs="Times New Roman"/>
+        </w:rPr>
+        <w:t xml:space="preserve"> Order based on distance from substation.</w:t>
       </w:r>
     </w:p>
     <w:p>
@@ -15155,196 +15058,54 @@
           <w:rFonts w:ascii="Times New Roman" w:hAnsi="Times New Roman" w:cs="Times New Roman"/>
           <w:b/>
         </w:rPr>
-        <w:t xml:space="preserve">Row </w:t>
-      </w:r>
+        <w:t>Row 6:</w:t>
+      </w:r>
+      <w:r>
+        <w:rPr>
+          <w:rFonts w:ascii="Times New Roman" w:hAnsi="Times New Roman" w:cs="Times New Roman"/>
+        </w:rPr>
+        <w:t xml:space="preserve"> Feeder node angle values in the order. Phase–[A, A, A</w:t>
+      </w:r>
+      <w:proofErr w:type="gramStart"/>
+      <w:r>
+        <w:rPr>
+          <w:rFonts w:ascii="Times New Roman" w:hAnsi="Times New Roman" w:cs="Times New Roman"/>
+        </w:rPr>
+        <w:t>, …,</w:t>
+      </w:r>
+      <w:proofErr w:type="gramEnd"/>
+      <w:r>
+        <w:rPr>
+          <w:rFonts w:ascii="Times New Roman" w:hAnsi="Times New Roman" w:cs="Times New Roman"/>
+        </w:rPr>
+        <w:t xml:space="preserve"> B, B, B……., C, C, C,…].</w:t>
+      </w:r>
+      <w:r>
+        <w:rPr>
+          <w:rFonts w:ascii="Times New Roman" w:hAnsi="Times New Roman" w:cs="Times New Roman"/>
+        </w:rPr>
+        <w:t xml:space="preserve"> Order based on distance from substation.</w:t>
+      </w:r>
+    </w:p>
+    <w:p>
+      <w:pPr>
+        <w:jc w:val="both"/>
+        <w:rPr>
+          <w:rFonts w:ascii="Times New Roman" w:hAnsi="Times New Roman" w:cs="Times New Roman"/>
+        </w:rPr>
+      </w:pPr>
       <w:r>
         <w:rPr>
           <w:rFonts w:ascii="Times New Roman" w:hAnsi="Times New Roman" w:cs="Times New Roman"/>
           <w:b/>
         </w:rPr>
-        <w:t>4</w:t>
-      </w:r>
-      <w:r>
-        <w:rPr>
-          <w:rFonts w:ascii="Times New Roman" w:hAnsi="Times New Roman" w:cs="Times New Roman"/>
-          <w:b/>
-        </w:rPr>
-        <w:t>:</w:t>
-      </w:r>
-      <w:r>
-        <w:rPr>
-          <w:rFonts w:ascii="Times New Roman" w:hAnsi="Times New Roman" w:cs="Times New Roman"/>
-        </w:rPr>
-        <w:t xml:space="preserve"> </w:t>
-      </w:r>
-      <w:r>
-        <w:rPr>
-          <w:rFonts w:ascii="Times New Roman" w:hAnsi="Times New Roman" w:cs="Times New Roman"/>
-        </w:rPr>
-        <w:t xml:space="preserve">Feeder node base values (Nominal) in the order. Phase–[A, B, C, A, B, C…….]. </w:t>
-      </w:r>
-    </w:p>
-    <w:p>
-      <w:pPr>
-        <w:jc w:val="both"/>
-        <w:rPr>
-          <w:rFonts w:ascii="Times New Roman" w:hAnsi="Times New Roman" w:cs="Times New Roman"/>
-        </w:rPr>
-      </w:pPr>
-      <w:r>
-        <w:rPr>
-          <w:rFonts w:ascii="Times New Roman" w:hAnsi="Times New Roman" w:cs="Times New Roman"/>
-          <w:b/>
-        </w:rPr>
-        <w:t xml:space="preserve">Row </w:t>
-      </w:r>
-      <w:r>
-        <w:rPr>
-          <w:rFonts w:ascii="Times New Roman" w:hAnsi="Times New Roman" w:cs="Times New Roman"/>
-          <w:b/>
-        </w:rPr>
-        <w:t>5</w:t>
-      </w:r>
-      <w:r>
-        <w:rPr>
-          <w:rFonts w:ascii="Times New Roman" w:hAnsi="Times New Roman" w:cs="Times New Roman"/>
-          <w:b/>
-        </w:rPr>
-        <w:t>:</w:t>
-      </w:r>
-      <w:r>
-        <w:rPr>
-          <w:rFonts w:ascii="Times New Roman" w:hAnsi="Times New Roman" w:cs="Times New Roman"/>
-        </w:rPr>
-        <w:t xml:space="preserve"> </w:t>
-      </w:r>
-      <w:r>
-        <w:rPr>
-          <w:rFonts w:ascii="Times New Roman" w:hAnsi="Times New Roman" w:cs="Times New Roman"/>
-        </w:rPr>
-        <w:t>Feeder node magnitude values in the order. Phase–[A, A, A</w:t>
-      </w:r>
-      <w:proofErr w:type="gramStart"/>
-      <w:r>
-        <w:rPr>
-          <w:rFonts w:ascii="Times New Roman" w:hAnsi="Times New Roman" w:cs="Times New Roman"/>
-        </w:rPr>
-        <w:t>, …,</w:t>
-      </w:r>
-      <w:proofErr w:type="gramEnd"/>
-      <w:r>
-        <w:rPr>
-          <w:rFonts w:ascii="Times New Roman" w:hAnsi="Times New Roman" w:cs="Times New Roman"/>
-        </w:rPr>
-        <w:t xml:space="preserve"> B, B, B……., C, C, C,…].</w:t>
-      </w:r>
-      <w:r>
-        <w:rPr>
-          <w:rFonts w:ascii="Times New Roman" w:hAnsi="Times New Roman" w:cs="Times New Roman"/>
-        </w:rPr>
-        <w:t xml:space="preserve"> Order based on distance from substation.</w:t>
-      </w:r>
-    </w:p>
-    <w:p>
-      <w:pPr>
-        <w:jc w:val="both"/>
-        <w:rPr>
-          <w:rFonts w:ascii="Times New Roman" w:hAnsi="Times New Roman" w:cs="Times New Roman"/>
-        </w:rPr>
-      </w:pPr>
-      <w:r>
-        <w:rPr>
-          <w:rFonts w:ascii="Times New Roman" w:hAnsi="Times New Roman" w:cs="Times New Roman"/>
-          <w:b/>
-        </w:rPr>
-        <w:t xml:space="preserve">Row </w:t>
-      </w:r>
-      <w:r>
-        <w:rPr>
-          <w:rFonts w:ascii="Times New Roman" w:hAnsi="Times New Roman" w:cs="Times New Roman"/>
-          <w:b/>
-        </w:rPr>
-        <w:t>6</w:t>
-      </w:r>
-      <w:r>
-        <w:rPr>
-          <w:rFonts w:ascii="Times New Roman" w:hAnsi="Times New Roman" w:cs="Times New Roman"/>
-          <w:b/>
-        </w:rPr>
-        <w:t>:</w:t>
-      </w:r>
-      <w:r>
-        <w:rPr>
-          <w:rFonts w:ascii="Times New Roman" w:hAnsi="Times New Roman" w:cs="Times New Roman"/>
-        </w:rPr>
-        <w:t xml:space="preserve"> </w:t>
-      </w:r>
-      <w:r>
-        <w:rPr>
-          <w:rFonts w:ascii="Times New Roman" w:hAnsi="Times New Roman" w:cs="Times New Roman"/>
-        </w:rPr>
-        <w:t>Feeder node angle values in the order. Phase–[A, A, A</w:t>
-      </w:r>
-      <w:proofErr w:type="gramStart"/>
-      <w:r>
-        <w:rPr>
-          <w:rFonts w:ascii="Times New Roman" w:hAnsi="Times New Roman" w:cs="Times New Roman"/>
-        </w:rPr>
-        <w:t>, …,</w:t>
-      </w:r>
-      <w:proofErr w:type="gramEnd"/>
-      <w:r>
-        <w:rPr>
-          <w:rFonts w:ascii="Times New Roman" w:hAnsi="Times New Roman" w:cs="Times New Roman"/>
-        </w:rPr>
-        <w:t xml:space="preserve"> B, B, B……., C, C, C,…].</w:t>
-      </w:r>
-      <w:r>
-        <w:rPr>
-          <w:rFonts w:ascii="Times New Roman" w:hAnsi="Times New Roman" w:cs="Times New Roman"/>
-        </w:rPr>
-        <w:t xml:space="preserve"> Order based on distance from substation.</w:t>
-      </w:r>
-    </w:p>
-    <w:p>
-      <w:pPr>
-        <w:jc w:val="both"/>
-        <w:rPr>
-          <w:rFonts w:ascii="Times New Roman" w:hAnsi="Times New Roman" w:cs="Times New Roman"/>
-        </w:rPr>
-      </w:pPr>
-      <w:r>
-        <w:rPr>
-          <w:rFonts w:ascii="Times New Roman" w:hAnsi="Times New Roman" w:cs="Times New Roman"/>
-          <w:b/>
-        </w:rPr>
-        <w:t xml:space="preserve">Row </w:t>
-      </w:r>
-      <w:r>
-        <w:rPr>
-          <w:rFonts w:ascii="Times New Roman" w:hAnsi="Times New Roman" w:cs="Times New Roman"/>
-          <w:b/>
-        </w:rPr>
-        <w:t>7</w:t>
-      </w:r>
-      <w:r>
-        <w:rPr>
-          <w:rFonts w:ascii="Times New Roman" w:hAnsi="Times New Roman" w:cs="Times New Roman"/>
-          <w:b/>
-        </w:rPr>
-        <w:t>:</w:t>
-      </w:r>
-      <w:r>
-        <w:rPr>
-          <w:rFonts w:ascii="Times New Roman" w:hAnsi="Times New Roman" w:cs="Times New Roman"/>
-        </w:rPr>
-        <w:t xml:space="preserve"> </w:t>
-      </w:r>
-      <w:r>
-        <w:rPr>
-          <w:rFonts w:ascii="Times New Roman" w:hAnsi="Times New Roman" w:cs="Times New Roman"/>
-        </w:rPr>
-        <w:t>Feeder node base values (Nominal) in the order. Phase–[A, A, A</w:t>
+        <w:t>Row 7:</w:t>
+      </w:r>
+      <w:r>
+        <w:rPr>
+          <w:rFonts w:ascii="Times New Roman" w:hAnsi="Times New Roman" w:cs="Times New Roman"/>
+        </w:rPr>
+        <w:t xml:space="preserve"> Feeder node base values (Nominal) in the order. Phase–[A, A, A</w:t>
       </w:r>
       <w:proofErr w:type="gramStart"/>
       <w:r>
@@ -37116,7 +36877,7 @@
 </file>
 
 <file path=customXml/itemProps1.xml><?xml version="1.0" encoding="utf-8"?>
-<ds:datastoreItem xmlns:ds="http://schemas.openxmlformats.org/officeDocument/2006/customXml" ds:itemID="{60647B0B-92C1-4D33-810B-91A929C495A3}">
+<ds:datastoreItem xmlns:ds="http://schemas.openxmlformats.org/officeDocument/2006/customXml" ds:itemID="{070654A3-D7CF-4454-971C-D61C2F89099C}">
   <ds:schemaRefs>
     <ds:schemaRef ds:uri="http://schemas.openxmlformats.org/officeDocument/2006/bibliography"/>
   </ds:schemaRefs>

</xml_diff>